<commit_message>
#2 - Fixed a typo (red changed to read) in code and docx.
</commit_message>
<xml_diff>
--- a/MethodSCRIPTExample_iOS/MethodSCRIPTExample_iOS/MethodSCRIPTExample_iOS.docx
+++ b/MethodSCRIPTExample_iOS/MethodSCRIPTExample_iOS/MethodSCRIPTExample_iOS.docx
@@ -646,13 +646,7 @@
         <w:rPr>
           <w:lang w:val="en-US"/>
         </w:rPr>
-        <w:t xml:space="preserve">device </w:t>
-      </w:r>
-      <w:r>
-        <w:rPr>
-          <w:lang w:val="en-US"/>
-        </w:rPr>
-        <w:t>using Bluetooth Low Energy (BLE)</w:t>
+        <w:t>device using Bluetooth Low Energy (BLE)</w:t>
       </w:r>
       <w:r>
         <w:rPr>
@@ -772,14 +766,28 @@
         <w:rPr>
           <w:lang w:val="en-US"/>
         </w:rPr>
-        <w:t xml:space="preserve"> The UI is constructed with </w:t>
-      </w:r>
+        <w:t xml:space="preserve"> The UI </w:t>
+      </w:r>
+      <w:r>
+        <w:rPr>
+          <w:lang w:val="en-US"/>
+        </w:rPr>
+        <w:t>was built with</w:t>
+      </w:r>
+      <w:r>
+        <w:rPr>
+          <w:lang w:val="en-US"/>
+        </w:rPr>
+        <w:t xml:space="preserve"> </w:t>
+      </w:r>
+      <w:proofErr w:type="spellStart"/>
       <w:r>
         <w:rPr>
           <w:lang w:val="en-US"/>
         </w:rPr>
         <w:t>SwiftUI</w:t>
       </w:r>
+      <w:proofErr w:type="spellEnd"/>
       <w:r>
         <w:rPr>
           <w:lang w:val="en-US"/>
@@ -806,7 +814,13 @@
         <w:rPr>
           <w:lang w:val="en-US"/>
         </w:rPr>
-        <w:t>In order to connect via Bluetooth</w:t>
+        <w:t>T</w:t>
+      </w:r>
+      <w:r>
+        <w:rPr>
+          <w:lang w:val="en-US"/>
+        </w:rPr>
+        <w:t>o connect via Bluetooth</w:t>
       </w:r>
       <w:r>
         <w:rPr>
@@ -874,7 +888,31 @@
         <w:rPr>
           <w:lang w:val="en-US"/>
         </w:rPr>
-        <w:t>’ must be installed on the BT900 chip. This is described in document ‘</w:t>
+        <w:t>’ must be installed on the BT900 chip</w:t>
+      </w:r>
+      <w:r>
+        <w:rPr>
+          <w:lang w:val="en-US"/>
+        </w:rPr>
+        <w:t>, t</w:t>
+      </w:r>
+      <w:r>
+        <w:rPr>
+          <w:lang w:val="en-US"/>
+        </w:rPr>
+        <w:t xml:space="preserve">his is described in </w:t>
+      </w:r>
+      <w:r>
+        <w:rPr>
+          <w:lang w:val="en-US"/>
+        </w:rPr>
+        <w:t xml:space="preserve">the </w:t>
+      </w:r>
+      <w:r>
+        <w:rPr>
+          <w:lang w:val="en-US"/>
+        </w:rPr>
+        <w:t>document ‘</w:t>
       </w:r>
       <w:hyperlink r:id="rId14" w:history="1">
         <w:r>
@@ -889,7 +927,21 @@
         <w:rPr>
           <w:lang w:val="en-US"/>
         </w:rPr>
-        <w:t xml:space="preserve">’ (PalmSens Website). </w:t>
+        <w:t>’ (</w:t>
+      </w:r>
+      <w:proofErr w:type="spellStart"/>
+      <w:r>
+        <w:rPr>
+          <w:lang w:val="en-US"/>
+        </w:rPr>
+        <w:t>PalmSens</w:t>
+      </w:r>
+      <w:proofErr w:type="spellEnd"/>
+      <w:r>
+        <w:rPr>
+          <w:lang w:val="en-US"/>
+        </w:rPr>
+        <w:t xml:space="preserve"> Website). </w:t>
       </w:r>
     </w:p>
     <w:p>
@@ -929,19 +981,39 @@
         <w:rPr>
           <w:lang w:val="en-US"/>
         </w:rPr>
-        <w:t xml:space="preserve">is </w:t>
-      </w:r>
-      <w:r>
-        <w:rPr>
-          <w:lang w:val="en-US"/>
-        </w:rPr>
-        <w:t xml:space="preserve">built using </w:t>
-      </w:r>
-      <w:r>
-        <w:rPr>
-          <w:lang w:val="en-US"/>
-        </w:rPr>
-        <w:t xml:space="preserve">Xcode version 11.3. </w:t>
+        <w:t>was</w:t>
+      </w:r>
+      <w:r>
+        <w:rPr>
+          <w:lang w:val="en-US"/>
+        </w:rPr>
+        <w:t xml:space="preserve"> </w:t>
+      </w:r>
+      <w:r>
+        <w:rPr>
+          <w:lang w:val="en-US"/>
+        </w:rPr>
+        <w:t>created with</w:t>
+      </w:r>
+      <w:r>
+        <w:rPr>
+          <w:lang w:val="en-US"/>
+        </w:rPr>
+        <w:t xml:space="preserve"> </w:t>
+      </w:r>
+      <w:proofErr w:type="spellStart"/>
+      <w:r>
+        <w:rPr>
+          <w:lang w:val="en-US"/>
+        </w:rPr>
+        <w:t>Xcode</w:t>
+      </w:r>
+      <w:proofErr w:type="spellEnd"/>
+      <w:r>
+        <w:rPr>
+          <w:lang w:val="en-US"/>
+        </w:rPr>
+        <w:t xml:space="preserve"> version 11.3. </w:t>
       </w:r>
       <w:r>
         <w:rPr>
@@ -1004,6 +1076,12 @@
           <w:lang w:val="en-US"/>
         </w:rPr>
         <w:t>opened</w:t>
+      </w:r>
+      <w:r>
+        <w:rPr>
+          <w:lang w:val="en-US"/>
+        </w:rPr>
+        <w:t>,</w:t>
       </w:r>
       <w:r>
         <w:rPr>
@@ -1344,7 +1422,19 @@
               <w:rPr>
                 <w:lang w:val="en-US"/>
               </w:rPr>
-              <w:t>pp this method is called. This method stops scanning for devices and connects to the selected device.</w:t>
+              <w:t>pp</w:t>
+            </w:r>
+            <w:r>
+              <w:rPr>
+                <w:lang w:val="en-US"/>
+              </w:rPr>
+              <w:t>,</w:t>
+            </w:r>
+            <w:r>
+              <w:rPr>
+                <w:lang w:val="en-US"/>
+              </w:rPr>
+              <w:t xml:space="preserve"> this method is called. This method stops scanning for devices and connects to the selected device.</w:t>
             </w:r>
           </w:p>
         </w:tc>
@@ -1463,21 +1553,7 @@
               <w:rPr>
                 <w:lang w:val="en-US"/>
               </w:rPr>
-              <w:t xml:space="preserve">testpico#Aug </w:t>
-            </w:r>
-            <w:proofErr w:type="gramStart"/>
-            <w:r>
-              <w:rPr>
-                <w:lang w:val="en-US"/>
-              </w:rPr>
-              <w:t>2</w:t>
-            </w:r>
-            <w:proofErr w:type="gramEnd"/>
-            <w:r>
-              <w:rPr>
-                <w:lang w:val="en-US"/>
-              </w:rPr>
-              <w:t xml:space="preserve"> 2019 11:06:07</w:t>
+              <w:t>testpico#Aug 2 2019 11:06:07</w:t>
             </w:r>
             <w:r>
               <w:rPr>
@@ -1528,7 +1604,27 @@
               <w:rPr>
                 <w:lang w:val="en-US"/>
               </w:rPr>
-              <w:t xml:space="preserve">Sends a methodscript. This starts </w:t>
+              <w:t xml:space="preserve">Sends a </w:t>
+            </w:r>
+            <w:proofErr w:type="spellStart"/>
+            <w:r>
+              <w:rPr>
+                <w:lang w:val="en-US"/>
+              </w:rPr>
+              <w:t>methodscript</w:t>
+            </w:r>
+            <w:proofErr w:type="spellEnd"/>
+            <w:r>
+              <w:rPr>
+                <w:lang w:val="en-US"/>
+              </w:rPr>
+              <w:t>, which</w:t>
+            </w:r>
+            <w:r>
+              <w:rPr>
+                <w:lang w:val="en-US"/>
+              </w:rPr>
+              <w:t xml:space="preserve"> starts </w:t>
             </w:r>
             <w:r>
               <w:rPr>
@@ -1560,7 +1656,19 @@
               <w:rPr>
                 <w:lang w:val="en-US"/>
               </w:rPr>
-              <w:t>he functions ‘sendMessage’, ‘sendBytes’ and ‘sendData’ are all helper methods to support this function. Also note data is written in chunks of 20 bytes. Function ‘sendData’ handles this.</w:t>
+              <w:t xml:space="preserve">he functions ‘sendMessage’, ‘sendBytes’ and ‘sendData’ are all helper methods to support this function. </w:t>
+            </w:r>
+            <w:r>
+              <w:rPr>
+                <w:lang w:val="en-US"/>
+              </w:rPr>
+              <w:t>N</w:t>
+            </w:r>
+            <w:r>
+              <w:rPr>
+                <w:lang w:val="en-US"/>
+              </w:rPr>
+              <w:t>ote data is written in chunks of 20 bytes. Function ‘sendData’ handles this.</w:t>
             </w:r>
           </w:p>
         </w:tc>
@@ -1579,12 +1687,14 @@
                 <w:lang w:val="en-US"/>
               </w:rPr>
             </w:pPr>
+            <w:proofErr w:type="spellStart"/>
             <w:r>
               <w:rPr>
                 <w:lang w:val="en-GB"/>
               </w:rPr>
               <w:t>processReceivedPackage</w:t>
             </w:r>
+            <w:proofErr w:type="spellEnd"/>
           </w:p>
         </w:tc>
         <w:tc>
@@ -1602,21 +1712,7 @@
               <w:rPr>
                 <w:lang w:val="en-US"/>
               </w:rPr>
-              <w:t xml:space="preserve">Handles the data read from the device. The data is buffered and parsed in a First </w:t>
-            </w:r>
-            <w:proofErr w:type="gramStart"/>
-            <w:r>
-              <w:rPr>
-                <w:lang w:val="en-US"/>
-              </w:rPr>
-              <w:t>In</w:t>
-            </w:r>
-            <w:proofErr w:type="gramEnd"/>
-            <w:r>
-              <w:rPr>
-                <w:lang w:val="en-US"/>
-              </w:rPr>
-              <w:t xml:space="preserve"> First Out </w:t>
+              <w:t xml:space="preserve">Handles the data read from the device. The data is buffered and parsed in a First In First Out </w:t>
             </w:r>
             <w:r>
               <w:rPr>
@@ -1650,12 +1746,14 @@
                 <w:lang w:val="en-GB"/>
               </w:rPr>
             </w:pPr>
+            <w:proofErr w:type="spellStart"/>
             <w:r>
               <w:rPr>
                 <w:lang w:val="en-GB"/>
               </w:rPr>
               <w:t>parsePackageLine</w:t>
             </w:r>
+            <w:proofErr w:type="spellEnd"/>
           </w:p>
         </w:tc>
         <w:tc>
@@ -1843,17 +1941,19 @@
         </w:rPr>
         <w:t>The key ‘</w:t>
       </w:r>
+      <w:proofErr w:type="spellStart"/>
       <w:r>
         <w:rPr>
           <w:lang w:val="en-GB"/>
         </w:rPr>
         <w:t>NSBluetoothAlwaysUsageDescription</w:t>
       </w:r>
+      <w:proofErr w:type="spellEnd"/>
       <w:r>
         <w:rPr>
           <w:lang w:val="en-GB"/>
         </w:rPr>
-        <w:t>’ was added in order to let the user enable Bluetooth when opening the app for the first time.</w:t>
+        <w:t>’ was added to let the user enable Bluetooth when opening the app for the first time.</w:t>
       </w:r>
     </w:p>
     <w:p>
@@ -1902,7 +2002,43 @@
         <w:rPr>
           <w:lang w:val="en-US"/>
         </w:rPr>
-        <w:t>writing a new technology from Apple and some UI controls are rather limited. For example, an out of the box ‘Excel like’ grid is missing for showing the measurements. This is now mimicked using a List. Unfortunately, the list has a serious performance problem when showing more than around 100 measurement points (testing device iPhone SE running iOS 13.3).</w:t>
+        <w:t>writing a new technology from Apple</w:t>
+      </w:r>
+      <w:r>
+        <w:rPr>
+          <w:lang w:val="en-US"/>
+        </w:rPr>
+        <w:t>,</w:t>
+      </w:r>
+      <w:r>
+        <w:rPr>
+          <w:lang w:val="en-US"/>
+        </w:rPr>
+        <w:t xml:space="preserve"> and some UI controls are rather limited. For example, an out of the box ‘Excel</w:t>
+      </w:r>
+      <w:r>
+        <w:rPr>
+          <w:lang w:val="en-US"/>
+        </w:rPr>
+        <w:t>-</w:t>
+      </w:r>
+      <w:r>
+        <w:rPr>
+          <w:lang w:val="en-US"/>
+        </w:rPr>
+        <w:t xml:space="preserve">like’ grid is missing for showing the measurements. This </w:t>
+      </w:r>
+      <w:r>
+        <w:rPr>
+          <w:lang w:val="en-US"/>
+        </w:rPr>
+        <w:t xml:space="preserve">grid </w:t>
+      </w:r>
+      <w:r>
+        <w:rPr>
+          <w:lang w:val="en-US"/>
+        </w:rPr>
+        <w:t>is now mimicked using a List. Unfortunately, the list has a serious performance problem when showing more than around 100 measurement points (testing device iPhone SE running iOS 13.3).</w:t>
       </w:r>
       <w:r>
         <w:rPr>
@@ -1934,7 +2070,19 @@
         <w:rPr>
           <w:lang w:val="en-US"/>
         </w:rPr>
-        <w:t>The view contains 2 views:</w:t>
+        <w:t xml:space="preserve">The view contains </w:t>
+      </w:r>
+      <w:r>
+        <w:rPr>
+          <w:lang w:val="en-US"/>
+        </w:rPr>
+        <w:t>two</w:t>
+      </w:r>
+      <w:r>
+        <w:rPr>
+          <w:lang w:val="en-US"/>
+        </w:rPr>
+        <w:t xml:space="preserve"> views:</w:t>
       </w:r>
     </w:p>
     <w:p>
@@ -1985,7 +2133,19 @@
         <w:rPr>
           <w:lang w:val="en-US"/>
         </w:rPr>
-        <w:t>: first button is for</w:t>
+        <w:t xml:space="preserve">: </w:t>
+      </w:r>
+      <w:r>
+        <w:rPr>
+          <w:lang w:val="en-US"/>
+        </w:rPr>
+        <w:t xml:space="preserve">the </w:t>
+      </w:r>
+      <w:r>
+        <w:rPr>
+          <w:lang w:val="en-US"/>
+        </w:rPr>
+        <w:t>first button is for</w:t>
       </w:r>
       <w:r>
         <w:rPr>
@@ -2003,7 +2163,13 @@
         <w:rPr>
           <w:lang w:val="en-US"/>
         </w:rPr>
-        <w:t xml:space="preserve"> getting the device information, </w:t>
+        <w:t xml:space="preserve"> </w:t>
+      </w:r>
+      <w:r>
+        <w:rPr>
+          <w:lang w:val="en-US"/>
+        </w:rPr>
+        <w:t xml:space="preserve">getting the device information, </w:t>
       </w:r>
       <w:r>
         <w:rPr>
@@ -2051,7 +2217,19 @@
         <w:rPr>
           <w:lang w:val="en-US"/>
         </w:rPr>
-        <w:t xml:space="preserve">measurement and </w:t>
+        <w:t>measurement</w:t>
+      </w:r>
+      <w:r>
+        <w:rPr>
+          <w:lang w:val="en-US"/>
+        </w:rPr>
+        <w:t>,</w:t>
+      </w:r>
+      <w:r>
+        <w:rPr>
+          <w:lang w:val="en-US"/>
+        </w:rPr>
+        <w:t xml:space="preserve"> and </w:t>
       </w:r>
       <w:r>
         <w:rPr>
@@ -2119,7 +2297,43 @@
         <w:rPr>
           <w:lang w:val="en-US"/>
         </w:rPr>
-        <w:t>’ view which shows the list of found devices. From this view you can connect to a device.</w:t>
+        <w:t>’ view</w:t>
+      </w:r>
+      <w:r>
+        <w:rPr>
+          <w:lang w:val="en-US"/>
+        </w:rPr>
+        <w:t>,</w:t>
+      </w:r>
+      <w:r>
+        <w:rPr>
+          <w:lang w:val="en-US"/>
+        </w:rPr>
+        <w:t xml:space="preserve"> which shows the list of found devices</w:t>
+      </w:r>
+      <w:r>
+        <w:rPr>
+          <w:lang w:val="en-US"/>
+        </w:rPr>
+        <w:t>, f</w:t>
+      </w:r>
+      <w:r>
+        <w:rPr>
+          <w:lang w:val="en-US"/>
+        </w:rPr>
+        <w:t>rom this view</w:t>
+      </w:r>
+      <w:r>
+        <w:rPr>
+          <w:lang w:val="en-US"/>
+        </w:rPr>
+        <w:t xml:space="preserve"> </w:t>
+      </w:r>
+      <w:r>
+        <w:rPr>
+          <w:lang w:val="en-US"/>
+        </w:rPr>
+        <w:t>you can connect to a device.</w:t>
       </w:r>
     </w:p>
     <w:p>
@@ -2154,23 +2368,24 @@
           <w:lang w:val="en-US"/>
         </w:rPr>
       </w:pPr>
-    </w:p>
-    <w:p>
-      <w:pPr>
-        <w:jc w:val="center"/>
-        <w:rPr>
-          <w:lang w:val="en-US"/>
-        </w:rPr>
-      </w:pPr>
-      <w:r>
-        <w:rPr>
+      <w:r>
+        <w:rPr>
+          <w:noProof/>
           <w:lang w:val="en-US"/>
         </w:rPr>
         <w:drawing>
-          <wp:inline distT="0" distB="0" distL="0" distR="0" wp14:anchorId="4A253F1B" wp14:editId="2896CA06">
-            <wp:extent cx="1991360" cy="3400853"/>
-            <wp:effectExtent l="0" t="0" r="2540" b="3175"/>
-            <wp:docPr id="1" name="Picture 1"/>
+          <wp:anchor distT="0" distB="0" distL="114300" distR="114300" simplePos="0" relativeHeight="251661312" behindDoc="1" locked="0" layoutInCell="1" allowOverlap="1" wp14:anchorId="09CF0F24" wp14:editId="462C062D">
+            <wp:simplePos x="0" y="0"/>
+            <wp:positionH relativeFrom="column">
+              <wp:posOffset>1676400</wp:posOffset>
+            </wp:positionH>
+            <wp:positionV relativeFrom="paragraph">
+              <wp:posOffset>173990</wp:posOffset>
+            </wp:positionV>
+            <wp:extent cx="2012950" cy="3409950"/>
+            <wp:effectExtent l="0" t="0" r="6350" b="0"/>
+            <wp:wrapTopAndBottom/>
+            <wp:docPr id="3" name="Picture 3"/>
             <wp:cNvGraphicFramePr>
               <a:graphicFrameLocks xmlns:a="http://schemas.openxmlformats.org/drawingml/2006/main" noChangeAspect="1"/>
             </wp:cNvGraphicFramePr>
@@ -2182,7 +2397,13 @@
                     <pic:cNvPicPr/>
                   </pic:nvPicPr>
                   <pic:blipFill>
-                    <a:blip r:embed="rId15"/>
+                    <a:blip r:embed="rId15" cstate="print">
+                      <a:extLst>
+                        <a:ext uri="{28A0092B-C50C-407E-A947-70E740481C1C}">
+                          <a14:useLocalDpi xmlns:a14="http://schemas.microsoft.com/office/drawing/2010/main" val="0"/>
+                        </a:ext>
+                      </a:extLst>
+                    </a:blip>
                     <a:stretch>
                       <a:fillRect/>
                     </a:stretch>
@@ -2190,7 +2411,7 @@
                   <pic:spPr>
                     <a:xfrm>
                       <a:off x="0" y="0"/>
-                      <a:ext cx="2034082" cy="3473813"/>
+                      <a:ext cx="2012950" cy="3409950"/>
                     </a:xfrm>
                     <a:prstGeom prst="rect">
                       <a:avLst/>
@@ -2199,7 +2420,13 @@
                 </pic:pic>
               </a:graphicData>
             </a:graphic>
-          </wp:inline>
+            <wp14:sizeRelH relativeFrom="margin">
+              <wp14:pctWidth>0</wp14:pctWidth>
+            </wp14:sizeRelH>
+            <wp14:sizeRelV relativeFrom="margin">
+              <wp14:pctHeight>0</wp14:pctHeight>
+            </wp14:sizeRelV>
+          </wp:anchor>
         </w:drawing>
       </w:r>
     </w:p>
@@ -2209,18 +2436,63 @@
           <w:lang w:val="en-US"/>
         </w:rPr>
       </w:pPr>
-    </w:p>
-    <w:p>
-      <w:pPr>
-        <w:rPr>
-          <w:lang w:val="en-US"/>
-        </w:rPr>
-      </w:pPr>
-      <w:r>
-        <w:rPr>
-          <w:lang w:val="en-US"/>
-        </w:rPr>
-        <w:t>Below there are two tabs, the first tab shows the log and the second tab the result of a measurement. When you test using Xcode there is more detailed logging available</w:t>
+      <w:r>
+        <w:rPr>
+          <w:lang w:val="en-US"/>
+        </w:rPr>
+        <w:br w:type="textWrapping" w:clear="all"/>
+      </w:r>
+    </w:p>
+    <w:p>
+      <w:pPr>
+        <w:rPr>
+          <w:lang w:val="en-US"/>
+        </w:rPr>
+      </w:pPr>
+    </w:p>
+    <w:p>
+      <w:pPr>
+        <w:rPr>
+          <w:lang w:val="en-US"/>
+        </w:rPr>
+      </w:pPr>
+      <w:r>
+        <w:rPr>
+          <w:lang w:val="en-US"/>
+        </w:rPr>
+        <w:t>Below there are two tabs</w:t>
+      </w:r>
+      <w:r>
+        <w:rPr>
+          <w:lang w:val="en-US"/>
+        </w:rPr>
+        <w:t>;</w:t>
+      </w:r>
+      <w:r>
+        <w:rPr>
+          <w:lang w:val="en-US"/>
+        </w:rPr>
+        <w:t xml:space="preserve"> the first tab shows the log and the second tab the result of a measurement. When you test using </w:t>
+      </w:r>
+      <w:proofErr w:type="spellStart"/>
+      <w:r>
+        <w:rPr>
+          <w:lang w:val="en-US"/>
+        </w:rPr>
+        <w:t>Xcode</w:t>
+      </w:r>
+      <w:proofErr w:type="spellEnd"/>
+      <w:r>
+        <w:rPr>
+          <w:lang w:val="en-US"/>
+        </w:rPr>
+        <w:t>,</w:t>
+      </w:r>
+      <w:r>
+        <w:rPr>
+          <w:lang w:val="en-US"/>
+        </w:rPr>
+        <w:t xml:space="preserve"> there is more detailed logging available</w:t>
       </w:r>
       <w:r>
         <w:rPr>
@@ -2293,7 +2565,6 @@
         <w:t xml:space="preserve"> </w:t>
       </w:r>
       <w:proofErr w:type="spellStart"/>
-      <w:proofErr w:type="gramStart"/>
       <w:r>
         <w:rPr>
           <w:lang w:val="en-US"/>
@@ -2301,7 +2572,6 @@
         <w:t>self.bleConnection.sendMethodScript</w:t>
       </w:r>
       <w:proofErr w:type="spellEnd"/>
-      <w:proofErr w:type="gramEnd"/>
       <w:r>
         <w:rPr>
           <w:lang w:val="en-US"/>
@@ -2410,50 +2680,14 @@
         <w:rPr>
           <w:lang w:val="en-US"/>
         </w:rPr>
-        <w:t>Pda7F85F3</w:t>
-      </w:r>
-      <w:proofErr w:type="gramStart"/>
-      <w:r>
-        <w:rPr>
-          <w:lang w:val="en-US"/>
-        </w:rPr>
-        <w:t>Fu;ba</w:t>
-      </w:r>
-      <w:proofErr w:type="gramEnd"/>
-      <w:r>
-        <w:rPr>
-          <w:lang w:val="en-US"/>
-        </w:rPr>
-        <w:t>48D503Dp,10,288\n</w:t>
+        <w:t>Pda7F85F3Fu;ba48D503Dp,10,288\n</w:t>
       </w:r>
     </w:p>
     <w:bookmarkEnd w:id="0"/>
     <w:bookmarkEnd w:id="1"/>
     <w:p>
-      <w:pPr>
-        <w:rPr>
-          <w:lang w:val="en-US"/>
-        </w:rPr>
-      </w:pPr>
-      <w:r>
-        <w:rPr>
-          <w:lang w:val="en-US"/>
-        </w:rPr>
-        <w:t>Pda7F9234</w:t>
-      </w:r>
-      <w:proofErr w:type="gramStart"/>
-      <w:r>
-        <w:rPr>
-          <w:lang w:val="en-US"/>
-        </w:rPr>
-        <w:t>Bu;ba</w:t>
-      </w:r>
-      <w:proofErr w:type="gramEnd"/>
-      <w:r>
-        <w:rPr>
-          <w:lang w:val="en-US"/>
-        </w:rPr>
-        <w:t>4E2C324p,10,288\n</w:t>
+      <w:r>
+        <w:t>Pda7F9234Bu;ba4E2C324p,10,288\n</w:t>
       </w:r>
     </w:p>
     <w:p>
@@ -2465,11 +2699,16 @@
       </w:r>
     </w:p>
     <w:p>
-      <w:r>
-        <w:t>Pda807B031u;baB360495p,10,288</w:t>
-      </w:r>
-      <w:r>
-        <w:t>\n</w:t>
+      <w:pPr>
+        <w:rPr>
+          <w:lang w:val="en-US"/>
+        </w:rPr>
+      </w:pPr>
+      <w:r>
+        <w:rPr>
+          <w:lang w:val="en-US"/>
+        </w:rPr>
+        <w:t>Pda807B031u;baB360495p,10,288\n</w:t>
       </w:r>
     </w:p>
     <w:p>
@@ -2693,7 +2932,19 @@
         <w:rPr>
           <w:lang w:val="en-US"/>
         </w:rPr>
-        <w:t xml:space="preserve">In case of </w:t>
+        <w:t xml:space="preserve">In </w:t>
+      </w:r>
+      <w:r>
+        <w:rPr>
+          <w:lang w:val="en-US"/>
+        </w:rPr>
+        <w:t xml:space="preserve">the </w:t>
+      </w:r>
+      <w:r>
+        <w:rPr>
+          <w:lang w:val="en-US"/>
+        </w:rPr>
+        <w:t xml:space="preserve">case of </w:t>
       </w:r>
       <w:r>
         <w:rPr>
@@ -2863,7 +3114,7 @@
         <w:rPr>
           <w:lang w:val="en-US"/>
         </w:rPr>
-        <w:t>, if present.</w:t>
+        <w:t xml:space="preserve"> if present.</w:t>
       </w:r>
     </w:p>
     <w:p>
@@ -2989,11 +3240,19 @@
           <w:b w:val="0"/>
         </w:rPr>
       </w:pPr>
+      <w:proofErr w:type="spellStart"/>
       <w:r>
         <w:rPr>
           <w:b w:val="0"/>
         </w:rPr>
-        <w:t xml:space="preserve">Parsing </w:t>
+        <w:t>Parsing</w:t>
+      </w:r>
+      <w:proofErr w:type="spellEnd"/>
+      <w:r>
+        <w:rPr>
+          <w:b w:val="0"/>
+        </w:rPr>
+        <w:t xml:space="preserve"> </w:t>
       </w:r>
       <w:proofErr w:type="spellStart"/>
       <w:r>
@@ -3382,68 +3641,53 @@
           <w:i/>
           <w:lang w:val="en-US"/>
         </w:rPr>
-        <w:t>da7F85F3</w:t>
-      </w:r>
-      <w:proofErr w:type="gramStart"/>
+        <w:t>da7F85F3Fu</w:t>
+      </w:r>
+      <w:r>
+        <w:rPr>
+          <w:lang w:val="en-US"/>
+        </w:rPr>
+        <w:t xml:space="preserve">  - </w:t>
+      </w:r>
       <w:r>
         <w:rPr>
           <w:i/>
           <w:lang w:val="en-US"/>
         </w:rPr>
-        <w:t>Fu</w:t>
-      </w:r>
-      <w:r>
-        <w:rPr>
-          <w:lang w:val="en-US"/>
-        </w:rPr>
-        <w:t xml:space="preserve">  -</w:t>
-      </w:r>
-      <w:proofErr w:type="gramEnd"/>
-      <w:r>
-        <w:rPr>
-          <w:lang w:val="en-US"/>
-        </w:rPr>
-        <w:t xml:space="preserve"> </w:t>
-      </w:r>
+        <w:t>da</w:t>
+      </w:r>
+      <w:r>
+        <w:rPr>
+          <w:lang w:val="en-US"/>
+        </w:rPr>
+        <w:t xml:space="preserve"> Potential reading and</w:t>
+      </w:r>
+    </w:p>
+    <w:p>
+      <w:pPr>
+        <w:rPr>
+          <w:lang w:val="en-US"/>
+        </w:rPr>
+      </w:pPr>
       <w:r>
         <w:rPr>
           <w:i/>
           <w:lang w:val="en-US"/>
         </w:rPr>
-        <w:t>da</w:t>
-      </w:r>
-      <w:r>
-        <w:rPr>
-          <w:lang w:val="en-US"/>
-        </w:rPr>
-        <w:t xml:space="preserve"> Potential reading and</w:t>
-      </w:r>
-    </w:p>
-    <w:p>
-      <w:pPr>
-        <w:rPr>
-          <w:lang w:val="en-US"/>
-        </w:rPr>
-      </w:pPr>
+        <w:t>ba48D503Dp,10,288</w:t>
+      </w:r>
+      <w:r>
+        <w:rPr>
+          <w:lang w:val="en-US"/>
+        </w:rPr>
+        <w:t xml:space="preserve"> – </w:t>
+      </w:r>
+      <w:proofErr w:type="spellStart"/>
       <w:r>
         <w:rPr>
           <w:i/>
           <w:lang w:val="en-US"/>
         </w:rPr>
-        <w:t>ba48D503Dp,10,288</w:t>
-      </w:r>
-      <w:r>
-        <w:rPr>
-          <w:lang w:val="en-US"/>
-        </w:rPr>
-        <w:t xml:space="preserve"> – </w:t>
-      </w:r>
-      <w:proofErr w:type="spellStart"/>
-      <w:r>
-        <w:rPr>
-          <w:i/>
-          <w:lang w:val="en-US"/>
-        </w:rPr>
         <w:t>ba</w:t>
       </w:r>
       <w:proofErr w:type="spellEnd"/>
@@ -3472,7 +3716,19 @@
         <w:rPr>
           <w:lang w:val="en-US"/>
         </w:rPr>
-        <w:t xml:space="preserve">The following 8 characters hold the data value. </w:t>
+        <w:t xml:space="preserve">The following </w:t>
+      </w:r>
+      <w:r>
+        <w:rPr>
+          <w:lang w:val="en-US"/>
+        </w:rPr>
+        <w:t>eight</w:t>
+      </w:r>
+      <w:r>
+        <w:rPr>
+          <w:lang w:val="en-US"/>
+        </w:rPr>
+        <w:t xml:space="preserve"> characters hold the data value. </w:t>
       </w:r>
       <w:r>
         <w:rPr>
@@ -3638,7 +3894,21 @@
           <w:iCs/>
           <w:lang w:val="en-US"/>
         </w:rPr>
-        <w:t>After obtaining variable type and the data values from the package, the metadata values can be parsed, if present.</w:t>
+        <w:t xml:space="preserve">After obtaining </w:t>
+      </w:r>
+      <w:r>
+        <w:rPr>
+          <w:iCs/>
+          <w:lang w:val="en-US"/>
+        </w:rPr>
+        <w:t xml:space="preserve">the </w:t>
+      </w:r>
+      <w:r>
+        <w:rPr>
+          <w:iCs/>
+          <w:lang w:val="en-US"/>
+        </w:rPr>
+        <w:t>variable type and the data values from the package, the metadata values can be parsed, if present.</w:t>
       </w:r>
     </w:p>
     <w:p>
@@ -3748,7 +4018,6 @@
         <w:t xml:space="preserve">The first character of each metadata value </w:t>
       </w:r>
       <w:proofErr w:type="spellStart"/>
-      <w:proofErr w:type="gramStart"/>
       <w:r>
         <w:rPr>
           <w:iCs/>
@@ -3762,15 +4031,7 @@
           <w:iCs/>
           <w:lang w:val="en-US"/>
         </w:rPr>
-        <w:t>[</w:t>
-      </w:r>
-      <w:proofErr w:type="gramEnd"/>
-      <w:r>
-        <w:rPr>
-          <w:iCs/>
-          <w:lang w:val="en-US"/>
-        </w:rPr>
-        <w:t xml:space="preserve">0] identifies the type of metadata. </w:t>
+        <w:t xml:space="preserve">[0] identifies the type of metadata. </w:t>
       </w:r>
     </w:p>
     <w:p>
@@ -3861,7 +4122,21 @@
           <w:iCs/>
           <w:lang w:val="en-US"/>
         </w:rPr>
-        <w:t xml:space="preserve">The metadata status is a 1 character hexadecimal bit mask. </w:t>
+        <w:t xml:space="preserve">The metadata status is a </w:t>
+      </w:r>
+      <w:r>
+        <w:rPr>
+          <w:iCs/>
+          <w:lang w:val="en-US"/>
+        </w:rPr>
+        <w:t>one-</w:t>
+      </w:r>
+      <w:r>
+        <w:rPr>
+          <w:iCs/>
+          <w:lang w:val="en-US"/>
+        </w:rPr>
+        <w:t xml:space="preserve">character hexadecimal bitmask. </w:t>
       </w:r>
     </w:p>
     <w:p>
@@ -3961,6 +4236,8 @@
           <w:lang w:val="en-US"/>
         </w:rPr>
       </w:pPr>
+      <w:bookmarkStart w:id="2" w:name="_GoBack"/>
+      <w:bookmarkEnd w:id="2"/>
     </w:p>
     <w:p>
       <w:pPr>
@@ -3974,7 +4251,21 @@
           <w:iCs/>
           <w:lang w:val="en-US"/>
         </w:rPr>
-        <w:t>The metadata type current range is 2 characters long hexadecimal value.</w:t>
+        <w:t xml:space="preserve">The metadata type current range is </w:t>
+      </w:r>
+      <w:r>
+        <w:rPr>
+          <w:iCs/>
+          <w:lang w:val="en-US"/>
+        </w:rPr>
+        <w:t>two</w:t>
+      </w:r>
+      <w:r>
+        <w:rPr>
+          <w:iCs/>
+          <w:lang w:val="en-US"/>
+        </w:rPr>
+        <w:t xml:space="preserve"> characters long hexadecimal value.</w:t>
       </w:r>
       <w:r>
         <w:rPr>
@@ -4101,16 +4392,7 @@
           <w:iCs/>
           <w:lang w:val="en-US"/>
         </w:rPr>
-        <w:t xml:space="preserve"> can be converted to int t</w:t>
-      </w:r>
-      <w:bookmarkStart w:id="2" w:name="_GoBack"/>
-      <w:bookmarkEnd w:id="2"/>
-      <w:r>
-        <w:rPr>
-          <w:iCs/>
-          <w:lang w:val="en-US"/>
-        </w:rPr>
-        <w:t>o get the current range.</w:t>
+        <w:t xml:space="preserve"> can be converted to int to get the current range.</w:t>
       </w:r>
     </w:p>
     <w:p>
@@ -4178,7 +4460,19 @@
         <w:rPr>
           <w:lang w:val="en-US"/>
         </w:rPr>
-        <w:t>88 – indicates the hexadecimal value for current range index – 1mA. The first bit 8 implies that it is high</w:t>
+        <w:t xml:space="preserve">88 – indicates the hexadecimal value for current range index – 1mA. The first bit 8 implies that it is </w:t>
+      </w:r>
+      <w:r>
+        <w:rPr>
+          <w:lang w:val="en-US"/>
+        </w:rPr>
+        <w:t xml:space="preserve">a </w:t>
+      </w:r>
+      <w:r>
+        <w:rPr>
+          <w:lang w:val="en-US"/>
+        </w:rPr>
+        <w:t>high</w:t>
       </w:r>
       <w:r>
         <w:rPr>
@@ -4300,7 +4594,31 @@
         <w:rPr>
           <w:lang w:val="en-US"/>
         </w:rPr>
-        <w:t xml:space="preserve">from a LSV measurement on a dummy cell with 10 </w:t>
+        <w:t>from a</w:t>
+      </w:r>
+      <w:r>
+        <w:rPr>
+          <w:lang w:val="en-US"/>
+        </w:rPr>
+        <w:t>n</w:t>
+      </w:r>
+      <w:r>
+        <w:rPr>
+          <w:lang w:val="en-US"/>
+        </w:rPr>
+        <w:t xml:space="preserve"> LSV measurement on a dummy cell with </w:t>
+      </w:r>
+      <w:r>
+        <w:rPr>
+          <w:lang w:val="en-US"/>
+        </w:rPr>
+        <w:t>10</w:t>
+      </w:r>
+      <w:r>
+        <w:rPr>
+          <w:lang w:val="en-US"/>
+        </w:rPr>
+        <w:t xml:space="preserve"> </w:t>
       </w:r>
       <w:proofErr w:type="spellStart"/>
       <w:r>
@@ -4736,7 +5054,7 @@
         </mc:Choice>
         <mc:Fallback>
           <w:pict>
-            <v:rect w14:anchorId="6DED00D0" id="Rechthoek 15" o:spid="_x0000_s1026" style="position:absolute;margin-left:-29.25pt;margin-top:-35.4pt;width:510.65pt;height:36.45pt;z-index:251667456;visibility:visible;mso-wrap-style:square;mso-height-percent:0;mso-wrap-distance-left:9pt;mso-wrap-distance-top:0;mso-wrap-distance-right:9pt;mso-wrap-distance-bottom:0;mso-position-horizontal:absolute;mso-position-horizontal-relative:text;mso-position-vertical:absolute;mso-position-vertical-relative:text;mso-height-percent:0;mso-height-relative:margin;v-text-anchor:middle" o:gfxdata="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" fillcolor="#358ed7" stroked="f" strokeweight="2pt">
+            <v:rect w14:anchorId="6DED00D0" id="Rechthoek 15" o:spid="_x0000_s1026" style="position:absolute;margin-left:-29.25pt;margin-top:-35.4pt;width:510.65pt;height:36.45pt;z-index:251667456;visibility:visible;mso-wrap-style:square;mso-height-percent:0;mso-wrap-distance-left:9pt;mso-wrap-distance-top:0;mso-wrap-distance-right:9pt;mso-wrap-distance-bottom:0;mso-position-horizontal:absolute;mso-position-horizontal-relative:text;mso-position-vertical:absolute;mso-position-vertical-relative:text;mso-height-percent:0;mso-height-relative:margin;v-text-anchor:middle" o:gfxdata="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" fillcolor="#358ed7" stroked="f" strokeweight="2pt">
               <v:textbox>
                 <w:txbxContent>
                   <w:p>
@@ -4892,7 +5210,7 @@
         </mc:Choice>
         <mc:Fallback>
           <w:pict>
-            <v:rect w14:anchorId="5090113E" id="Rechthoek 5" o:spid="_x0000_s1027" style="position:absolute;margin-left:-12.35pt;margin-top:-35.8pt;width:510.7pt;height:36.45pt;z-index:251663360;visibility:visible;mso-wrap-style:square;mso-height-percent:0;mso-wrap-distance-left:9pt;mso-wrap-distance-top:0;mso-wrap-distance-right:9pt;mso-wrap-distance-bottom:0;mso-position-horizontal:absolute;mso-position-horizontal-relative:text;mso-position-vertical:absolute;mso-position-vertical-relative:text;mso-height-percent:0;mso-height-relative:margin;v-text-anchor:middle" o:gfxdata="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" fillcolor="#358ed7" stroked="f" strokeweight="2pt">
+            <v:rect w14:anchorId="5090113E" id="Rechthoek 5" o:spid="_x0000_s1027" style="position:absolute;margin-left:-12.35pt;margin-top:-35.8pt;width:510.7pt;height:36.45pt;z-index:251663360;visibility:visible;mso-wrap-style:square;mso-height-percent:0;mso-wrap-distance-left:9pt;mso-wrap-distance-top:0;mso-wrap-distance-right:9pt;mso-wrap-distance-bottom:0;mso-position-horizontal:absolute;mso-position-horizontal-relative:text;mso-position-vertical:absolute;mso-position-vertical-relative:text;mso-height-percent:0;mso-height-relative:margin;v-text-anchor:middle" o:gfxdata="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" fillcolor="#358ed7" stroked="f" strokeweight="2pt">
               <v:textbox>
                 <w:txbxContent>
                   <w:p>
@@ -8480,6 +8798,7 @@
   <w:style w:type="character" w:default="1" w:styleId="DefaultParagraphFont">
     <w:name w:val="Default Paragraph Font"/>
     <w:uiPriority w:val="1"/>
+    <w:semiHidden/>
     <w:unhideWhenUsed/>
   </w:style>
   <w:style w:type="table" w:default="1" w:styleId="TableNormal">
@@ -9969,7 +10288,7 @@
   <w:font w:name="Symbol">
     <w:panose1 w:val="05050102010706020507"/>
     <w:charset w:val="02"/>
-    <w:family w:val="decorative"/>
+    <w:family w:val="roman"/>
     <w:pitch w:val="variable"/>
     <w:sig w:usb0="00000000" w:usb1="10000000" w:usb2="00000000" w:usb3="00000000" w:csb0="80000000" w:csb1="00000000"/>
   </w:font>
@@ -9978,32 +10297,31 @@
     <w:charset w:val="00"/>
     <w:family w:val="roman"/>
     <w:pitch w:val="variable"/>
-    <w:sig w:usb0="20002A87" w:usb1="80000000" w:usb2="00000008" w:usb3="00000000" w:csb0="000001FF" w:csb1="00000000"/>
+    <w:sig w:usb0="E0002AFF" w:usb1="C0007843" w:usb2="00000009" w:usb3="00000000" w:csb0="000001FF" w:csb1="00000000"/>
   </w:font>
   <w:font w:name="Calibri">
     <w:panose1 w:val="020F0502020204030204"/>
     <w:charset w:val="00"/>
     <w:family w:val="swiss"/>
     <w:pitch w:val="variable"/>
-    <w:sig w:usb0="A00002EF" w:usb1="4000207B" w:usb2="00000000" w:usb3="00000000" w:csb0="0000009F" w:csb1="00000000"/>
+    <w:sig w:usb0="E00002FF" w:usb1="4000ACFF" w:usb2="00000001" w:usb3="00000000" w:csb0="0000019F" w:csb1="00000000"/>
   </w:font>
   <w:font w:name="Courier New">
     <w:panose1 w:val="02070309020205020404"/>
     <w:charset w:val="00"/>
     <w:family w:val="modern"/>
     <w:pitch w:val="fixed"/>
-    <w:sig w:usb0="E0002AFF" w:usb1="C0007843" w:usb2="00000009" w:usb3="00000000" w:csb0="000001FF" w:csb1="00000000"/>
+    <w:sig w:usb0="E0002EFF" w:usb1="C0007843" w:usb2="00000009" w:usb3="00000000" w:csb0="000001FF" w:csb1="00000000"/>
   </w:font>
   <w:font w:name="Wingdings">
     <w:panose1 w:val="05000000000000000000"/>
     <w:charset w:val="02"/>
-    <w:family w:val="decorative"/>
+    <w:family w:val="auto"/>
     <w:pitch w:val="variable"/>
     <w:sig w:usb0="00000000" w:usb1="10000000" w:usb2="00000000" w:usb3="00000000" w:csb0="80000000" w:csb1="00000000"/>
   </w:font>
   <w:font w:name="HelveticaNeueLT Com 45 Lt">
     <w:altName w:val="Arial"/>
-    <w:panose1 w:val="020B0604020202020204"/>
     <w:charset w:val="00"/>
     <w:family w:val="swiss"/>
     <w:pitch w:val="variable"/>
@@ -10018,7 +10336,6 @@
   </w:font>
   <w:font w:name="HelveticaNeueLT Com 65 Md">
     <w:altName w:val="Arial"/>
-    <w:panose1 w:val="020B0604020202020204"/>
     <w:charset w:val="00"/>
     <w:family w:val="swiss"/>
     <w:pitch w:val="variable"/>
@@ -10036,11 +10353,10 @@
     <w:charset w:val="00"/>
     <w:family w:val="swiss"/>
     <w:pitch w:val="variable"/>
-    <w:sig w:usb0="00000003" w:usb1="00000000" w:usb2="00000000" w:usb3="00000000" w:csb0="00000001" w:csb1="00000000"/>
+    <w:sig w:usb0="E1002EFF" w:usb1="C000605B" w:usb2="00000029" w:usb3="00000000" w:csb0="000101FF" w:csb1="00000000"/>
   </w:font>
   <w:font w:name="HelveticaNeueLT Com 37 ThCn">
     <w:altName w:val="Arial"/>
-    <w:panose1 w:val="020B0604020202020204"/>
     <w:charset w:val="00"/>
     <w:family w:val="swiss"/>
     <w:pitch w:val="variable"/>
@@ -10048,7 +10364,6 @@
   </w:font>
   <w:font w:name="HelveticaNeueLT Com 67 MdCn">
     <w:altName w:val="Arial"/>
-    <w:panose1 w:val="020B0604020202020204"/>
     <w:charset w:val="00"/>
     <w:family w:val="swiss"/>
     <w:pitch w:val="variable"/>
@@ -10056,7 +10371,6 @@
   </w:font>
   <w:font w:name="Roboto">
     <w:altName w:val="Times New Roman"/>
-    <w:panose1 w:val="020B0604020202020204"/>
     <w:charset w:val="00"/>
     <w:family w:val="auto"/>
     <w:pitch w:val="variable"/>
@@ -10067,7 +10381,7 @@
     <w:charset w:val="00"/>
     <w:family w:val="swiss"/>
     <w:pitch w:val="variable"/>
-    <w:sig w:usb0="E0002AFF" w:usb1="C000247B" w:usb2="00000009" w:usb3="00000000" w:csb0="000001FF" w:csb1="00000000"/>
+    <w:sig w:usb0="A00002EF" w:usb1="4000207B" w:usb2="00000000" w:usb3="00000000" w:csb0="0000009F" w:csb1="00000000"/>
   </w:font>
 </w:fonts>
 </file>
@@ -10096,6 +10410,7 @@
     <w:rsid w:val="005B36A8"/>
     <w:rsid w:val="005C6E73"/>
     <w:rsid w:val="006439E2"/>
+    <w:rsid w:val="00893AA4"/>
     <w:rsid w:val="008B5A90"/>
     <w:rsid w:val="00970FBF"/>
     <w:rsid w:val="009738ED"/>
@@ -10128,7 +10443,7 @@
   </m:mathPr>
   <w:themeFontLang w:val="nl-NL"/>
   <w:clrSchemeMapping w:bg1="light1" w:t1="dark1" w:bg2="light2" w:t2="dark2" w:accent1="accent1" w:accent2="accent2" w:accent3="accent3" w:accent4="accent4" w:accent5="accent5" w:accent6="accent6" w:hyperlink="hyperlink" w:followedHyperlink="followedHyperlink"/>
-  <w:decimalSymbol w:val=","/>
+  <w:decimalSymbol w:val="."/>
   <w:listSeparator w:val=","/>
 </w:settings>
 </file>
@@ -10871,7 +11186,7 @@
 </file>
 
 <file path=customXml/itemProps1.xml><?xml version="1.0" encoding="utf-8"?>
-<ds:datastoreItem xmlns:ds="http://schemas.openxmlformats.org/officeDocument/2006/customXml" ds:itemID="{FE3EBBB1-1A5B-6647-9A39-4094A0DFD1B4}">
+<ds:datastoreItem xmlns:ds="http://schemas.openxmlformats.org/officeDocument/2006/customXml" ds:itemID="{6A987DB6-746A-4AB1-A53B-F957E4DCD44F}">
   <ds:schemaRefs>
     <ds:schemaRef ds:uri="http://schemas.openxmlformats.org/officeDocument/2006/bibliography"/>
   </ds:schemaRefs>

</xml_diff>

<commit_message>
#2 - Minor doc changes
</commit_message>
<xml_diff>
--- a/MethodSCRIPTExample_iOS/MethodSCRIPTExample_iOS/MethodSCRIPTExample_iOS.docx
+++ b/MethodSCRIPTExample_iOS/MethodSCRIPTExample_iOS/MethodSCRIPTExample_iOS.docx
@@ -459,6 +459,12 @@
         <w:rPr>
           <w:lang w:val="en-US"/>
         </w:rPr>
+        <w:t>4</w:t>
+      </w:r>
+      <w:r>
+        <w:rPr>
+          <w:lang w:val="en-US"/>
+        </w:rPr>
         <w:t>,</w:t>
       </w:r>
       <w:r>
@@ -780,14 +786,12 @@
         </w:rPr>
         <w:t xml:space="preserve"> </w:t>
       </w:r>
-      <w:proofErr w:type="spellStart"/>
       <w:r>
         <w:rPr>
           <w:lang w:val="en-US"/>
         </w:rPr>
         <w:t>SwiftUI</w:t>
       </w:r>
-      <w:proofErr w:type="spellEnd"/>
       <w:r>
         <w:rPr>
           <w:lang w:val="en-US"/>
@@ -927,106 +931,98 @@
         <w:rPr>
           <w:lang w:val="en-US"/>
         </w:rPr>
-        <w:t>’ (</w:t>
+        <w:t xml:space="preserve">’ (PalmSens Website). </w:t>
+      </w:r>
+    </w:p>
+    <w:p>
+      <w:pPr>
+        <w:rPr>
+          <w:lang w:val="en-US"/>
+        </w:rPr>
+      </w:pPr>
+    </w:p>
+    <w:p>
+      <w:pPr>
+        <w:pStyle w:val="Heading2"/>
+      </w:pPr>
+      <w:r>
+        <w:t>The Sample</w:t>
+      </w:r>
+      <w:r>
+        <w:t xml:space="preserve"> </w:t>
+      </w:r>
+      <w:r>
+        <w:t>Project</w:t>
+      </w:r>
+    </w:p>
+    <w:p>
+      <w:pPr>
+        <w:rPr>
+          <w:lang w:val="en-US"/>
+        </w:rPr>
+      </w:pPr>
+      <w:r>
+        <w:rPr>
+          <w:lang w:val="en-US"/>
+        </w:rPr>
+        <w:t xml:space="preserve">The example project </w:t>
+      </w:r>
+      <w:r>
+        <w:rPr>
+          <w:lang w:val="en-US"/>
+        </w:rPr>
+        <w:t>was</w:t>
+      </w:r>
+      <w:r>
+        <w:rPr>
+          <w:lang w:val="en-US"/>
+        </w:rPr>
+        <w:t xml:space="preserve"> </w:t>
+      </w:r>
+      <w:r>
+        <w:rPr>
+          <w:lang w:val="en-US"/>
+        </w:rPr>
+        <w:t>created with</w:t>
+      </w:r>
+      <w:r>
+        <w:rPr>
+          <w:lang w:val="en-US"/>
+        </w:rPr>
+        <w:t xml:space="preserve"> </w:t>
+      </w:r>
+      <w:r>
+        <w:rPr>
+          <w:lang w:val="en-US"/>
+        </w:rPr>
+        <w:t>Xcode version 11.3</w:t>
+      </w:r>
+      <w:r>
+        <w:rPr>
+          <w:lang w:val="en-US"/>
+        </w:rPr>
+        <w:t>.1.</w:t>
+      </w:r>
+      <w:r>
+        <w:rPr>
+          <w:lang w:val="en-US"/>
+        </w:rPr>
+        <w:t xml:space="preserve"> </w:t>
+      </w:r>
+      <w:r>
+        <w:rPr>
+          <w:lang w:val="en-US"/>
+        </w:rPr>
+        <w:t>Open project ‘</w:t>
       </w:r>
       <w:proofErr w:type="spellStart"/>
       <w:r>
         <w:rPr>
           <w:lang w:val="en-US"/>
         </w:rPr>
-        <w:t>PalmSens</w:t>
+        <w:t>MethodSCRIPTExample_iOS.xcodeproj</w:t>
       </w:r>
       <w:proofErr w:type="spellEnd"/>
-      <w:r>
-        <w:rPr>
-          <w:lang w:val="en-US"/>
-        </w:rPr>
-        <w:t xml:space="preserve"> Website). </w:t>
-      </w:r>
-    </w:p>
-    <w:p>
-      <w:pPr>
-        <w:rPr>
-          <w:lang w:val="en-US"/>
-        </w:rPr>
-      </w:pPr>
-    </w:p>
-    <w:p>
-      <w:pPr>
-        <w:pStyle w:val="Heading2"/>
-      </w:pPr>
-      <w:r>
-        <w:t>The Sample</w:t>
-      </w:r>
-      <w:r>
-        <w:t xml:space="preserve"> </w:t>
-      </w:r>
-      <w:r>
-        <w:t>Project</w:t>
-      </w:r>
-    </w:p>
-    <w:p>
-      <w:pPr>
-        <w:rPr>
-          <w:lang w:val="en-US"/>
-        </w:rPr>
-      </w:pPr>
-      <w:r>
-        <w:rPr>
-          <w:lang w:val="en-US"/>
-        </w:rPr>
-        <w:t xml:space="preserve">The example project </w:t>
-      </w:r>
-      <w:r>
-        <w:rPr>
-          <w:lang w:val="en-US"/>
-        </w:rPr>
-        <w:t>was</w:t>
-      </w:r>
-      <w:r>
-        <w:rPr>
-          <w:lang w:val="en-US"/>
-        </w:rPr>
-        <w:t xml:space="preserve"> </w:t>
-      </w:r>
-      <w:r>
-        <w:rPr>
-          <w:lang w:val="en-US"/>
-        </w:rPr>
-        <w:t>created with</w:t>
-      </w:r>
-      <w:r>
-        <w:rPr>
-          <w:lang w:val="en-US"/>
-        </w:rPr>
-        <w:t xml:space="preserve"> </w:t>
-      </w:r>
-      <w:proofErr w:type="spellStart"/>
-      <w:r>
-        <w:rPr>
-          <w:lang w:val="en-US"/>
-        </w:rPr>
-        <w:t>Xcode</w:t>
-      </w:r>
-      <w:proofErr w:type="spellEnd"/>
-      <w:r>
-        <w:rPr>
-          <w:lang w:val="en-US"/>
-        </w:rPr>
-        <w:t xml:space="preserve"> version 11.3. </w:t>
-      </w:r>
-      <w:r>
-        <w:rPr>
-          <w:lang w:val="en-US"/>
-        </w:rPr>
-        <w:t>Open project ‘</w:t>
-      </w:r>
-      <w:r>
-        <w:rPr>
-          <w:lang w:val="en-US"/>
-        </w:rPr>
-        <w:t>MethodSCRIPTExample_iOS.xcodeproj</w:t>
-      </w:r>
       <w:r>
         <w:rPr>
           <w:lang w:val="en-US"/>
@@ -1553,7 +1549,21 @@
               <w:rPr>
                 <w:lang w:val="en-US"/>
               </w:rPr>
-              <w:t>testpico#Aug 2 2019 11:06:07</w:t>
+              <w:t xml:space="preserve">testpico#Aug </w:t>
+            </w:r>
+            <w:proofErr w:type="gramStart"/>
+            <w:r>
+              <w:rPr>
+                <w:lang w:val="en-US"/>
+              </w:rPr>
+              <w:t>2</w:t>
+            </w:r>
+            <w:proofErr w:type="gramEnd"/>
+            <w:r>
+              <w:rPr>
+                <w:lang w:val="en-US"/>
+              </w:rPr>
+              <w:t xml:space="preserve"> 2019 11:06:07</w:t>
             </w:r>
             <w:r>
               <w:rPr>
@@ -1604,16 +1614,8 @@
               <w:rPr>
                 <w:lang w:val="en-US"/>
               </w:rPr>
-              <w:t xml:space="preserve">Sends a </w:t>
+              <w:t>Sends a methodscript</w:t>
             </w:r>
-            <w:proofErr w:type="spellStart"/>
-            <w:r>
-              <w:rPr>
-                <w:lang w:val="en-US"/>
-              </w:rPr>
-              <w:t>methodscript</w:t>
-            </w:r>
-            <w:proofErr w:type="spellEnd"/>
             <w:r>
               <w:rPr>
                 <w:lang w:val="en-US"/>
@@ -1712,7 +1714,21 @@
               <w:rPr>
                 <w:lang w:val="en-US"/>
               </w:rPr>
-              <w:t xml:space="preserve">Handles the data read from the device. The data is buffered and parsed in a First In First Out </w:t>
+              <w:t xml:space="preserve">Handles the data read from the device. The data is buffered and parsed in a First </w:t>
+            </w:r>
+            <w:proofErr w:type="gramStart"/>
+            <w:r>
+              <w:rPr>
+                <w:lang w:val="en-US"/>
+              </w:rPr>
+              <w:t>In</w:t>
+            </w:r>
+            <w:proofErr w:type="gramEnd"/>
+            <w:r>
+              <w:rPr>
+                <w:lang w:val="en-US"/>
+              </w:rPr>
+              <w:t xml:space="preserve"> First Out </w:t>
             </w:r>
             <w:r>
               <w:rPr>
@@ -2038,19 +2054,19 @@
         <w:rPr>
           <w:lang w:val="en-US"/>
         </w:rPr>
-        <w:t>is now mimicked using a List. Unfortunately, the list has a serious performance problem when showing more than around 100 measurement points (testing device iPhone SE running iOS 13.3).</w:t>
-      </w:r>
-      <w:r>
-        <w:rPr>
-          <w:lang w:val="en-US"/>
-        </w:rPr>
-        <w:t xml:space="preserve"> </w:t>
-      </w:r>
-      <w:r>
-        <w:rPr>
-          <w:lang w:val="en-US"/>
-        </w:rPr>
-        <w:t>Luckily you can mix SwiftUI with UIKit if you need a more advanced UI experience.</w:t>
+        <w:t xml:space="preserve">is now mimicked using a List. </w:t>
+      </w:r>
+      <w:r>
+        <w:rPr>
+          <w:lang w:val="en-US"/>
+        </w:rPr>
+        <w:t>Y</w:t>
+      </w:r>
+      <w:r>
+        <w:rPr>
+          <w:lang w:val="en-US"/>
+        </w:rPr>
+        <w:t>ou can mix SwiftUI with UIKit if you need a more advanced UI experience.</w:t>
       </w:r>
     </w:p>
     <w:p>
@@ -2472,16 +2488,8 @@
         <w:rPr>
           <w:lang w:val="en-US"/>
         </w:rPr>
-        <w:t xml:space="preserve"> the first tab shows the log and the second tab the result of a measurement. When you test using </w:t>
-      </w:r>
-      <w:proofErr w:type="spellStart"/>
-      <w:r>
-        <w:rPr>
-          <w:lang w:val="en-US"/>
-        </w:rPr>
-        <w:t>Xcode</w:t>
-      </w:r>
-      <w:proofErr w:type="spellEnd"/>
+        <w:t xml:space="preserve"> the first tab shows the log and the second tab the result of a measurement. When you test using Xcode</w:t>
+      </w:r>
       <w:r>
         <w:rPr>
           <w:lang w:val="en-US"/>
@@ -2565,6 +2573,7 @@
         <w:t xml:space="preserve"> </w:t>
       </w:r>
       <w:proofErr w:type="spellStart"/>
+      <w:proofErr w:type="gramStart"/>
       <w:r>
         <w:rPr>
           <w:lang w:val="en-US"/>
@@ -2572,6 +2581,7 @@
         <w:t>self.bleConnection.sendMethodScript</w:t>
       </w:r>
       <w:proofErr w:type="spellEnd"/>
+      <w:proofErr w:type="gramEnd"/>
       <w:r>
         <w:rPr>
           <w:lang w:val="en-US"/>
@@ -2591,6 +2601,66 @@
           <w:lang w:val="en-US"/>
         </w:rPr>
         <w:t>: script)</w:t>
+      </w:r>
+    </w:p>
+    <w:p>
+      <w:pPr>
+        <w:rPr>
+          <w:lang w:val="en-US"/>
+        </w:rPr>
+      </w:pPr>
+    </w:p>
+    <w:p>
+      <w:pPr>
+        <w:rPr>
+          <w:lang w:val="en-US"/>
+        </w:rPr>
+      </w:pPr>
+      <w:r>
+        <w:rPr>
+          <w:lang w:val="en-US"/>
+        </w:rPr>
+        <w:t>In the script a Chronoamperometry measurement is started for 5 seconds. Around 200 points per second can be measurement without any noticeable errors (</w:t>
+      </w:r>
+      <w:proofErr w:type="spellStart"/>
+      <w:r>
+        <w:rPr>
+          <w:lang w:val="en-US"/>
+        </w:rPr>
+        <w:t>testresults</w:t>
+      </w:r>
+      <w:proofErr w:type="spellEnd"/>
+      <w:r>
+        <w:rPr>
+          <w:lang w:val="en-US"/>
+        </w:rPr>
+        <w:t xml:space="preserve"> on</w:t>
+      </w:r>
+      <w:r>
+        <w:rPr>
+          <w:lang w:val="en-US"/>
+        </w:rPr>
+        <w:t xml:space="preserve"> an</w:t>
+      </w:r>
+      <w:r>
+        <w:rPr>
+          <w:lang w:val="en-US"/>
+        </w:rPr>
+        <w:t xml:space="preserve"> iPhone SE and </w:t>
+      </w:r>
+      <w:r>
+        <w:rPr>
+          <w:lang w:val="en-US"/>
+        </w:rPr>
+        <w:t xml:space="preserve">on </w:t>
+      </w:r>
+      <w:bookmarkStart w:id="0" w:name="_GoBack"/>
+      <w:bookmarkEnd w:id="0"/>
+      <w:r>
+        <w:rPr>
+          <w:lang w:val="en-US"/>
+        </w:rPr>
+        <w:t xml:space="preserve">an iPhone 7). </w:t>
       </w:r>
     </w:p>
     <w:p>
@@ -2674,25 +2744,55 @@
           <w:lang w:val="en-US"/>
         </w:rPr>
       </w:pPr>
-      <w:bookmarkStart w:id="0" w:name="OLE_LINK1"/>
-      <w:bookmarkStart w:id="1" w:name="OLE_LINK2"/>
-      <w:r>
-        <w:rPr>
-          <w:lang w:val="en-US"/>
-        </w:rPr>
-        <w:t>Pda7F85F3Fu;ba48D503Dp,10,288\n</w:t>
-      </w:r>
-    </w:p>
-    <w:bookmarkEnd w:id="0"/>
+      <w:bookmarkStart w:id="1" w:name="OLE_LINK1"/>
+      <w:bookmarkStart w:id="2" w:name="OLE_LINK2"/>
+      <w:r>
+        <w:rPr>
+          <w:lang w:val="en-US"/>
+        </w:rPr>
+        <w:t>Pda7F85F3</w:t>
+      </w:r>
+      <w:proofErr w:type="gramStart"/>
+      <w:r>
+        <w:rPr>
+          <w:lang w:val="en-US"/>
+        </w:rPr>
+        <w:t>Fu;ba</w:t>
+      </w:r>
+      <w:proofErr w:type="gramEnd"/>
+      <w:r>
+        <w:rPr>
+          <w:lang w:val="en-US"/>
+        </w:rPr>
+        <w:t>48D503Dp,10,288\n</w:t>
+      </w:r>
+    </w:p>
     <w:bookmarkEnd w:id="1"/>
-    <w:p>
-      <w:r>
-        <w:t>Pda7F9234Bu;ba4E2C324p,10,288\n</w:t>
-      </w:r>
-    </w:p>
-    <w:p>
-      <w:r>
-        <w:t>Pda806EC24u;baAE16C6Dp,10,288</w:t>
+    <w:bookmarkEnd w:id="2"/>
+    <w:p>
+      <w:r>
+        <w:t>Pda7F9234</w:t>
+      </w:r>
+      <w:proofErr w:type="gramStart"/>
+      <w:r>
+        <w:t>Bu;ba</w:t>
+      </w:r>
+      <w:proofErr w:type="gramEnd"/>
+      <w:r>
+        <w:t>4E2C324p,10,288\n</w:t>
+      </w:r>
+    </w:p>
+    <w:p>
+      <w:r>
+        <w:t>Pda806EC24</w:t>
+      </w:r>
+      <w:proofErr w:type="gramStart"/>
+      <w:r>
+        <w:t>u;baAE</w:t>
+      </w:r>
+      <w:proofErr w:type="gramEnd"/>
+      <w:r>
+        <w:t>16C6Dp,10,288</w:t>
       </w:r>
       <w:r>
         <w:t>\n</w:t>
@@ -2708,7 +2808,21 @@
         <w:rPr>
           <w:lang w:val="en-US"/>
         </w:rPr>
-        <w:t>Pda807B031u;baB360495p,10,288\n</w:t>
+        <w:t>Pda807B031</w:t>
+      </w:r>
+      <w:proofErr w:type="gramStart"/>
+      <w:r>
+        <w:rPr>
+          <w:lang w:val="en-US"/>
+        </w:rPr>
+        <w:t>u;baB</w:t>
+      </w:r>
+      <w:proofErr w:type="gramEnd"/>
+      <w:r>
+        <w:rPr>
+          <w:lang w:val="en-US"/>
+        </w:rPr>
+        <w:t>360495p,10,288\n</w:t>
       </w:r>
     </w:p>
     <w:p>
@@ -3505,6 +3619,7 @@
         <w:rPr>
           <w:lang w:val="en-US"/>
         </w:rPr>
+        <w:lastRenderedPageBreak/>
         <w:t xml:space="preserve">The current readings are identified by the string </w:t>
       </w:r>
       <w:proofErr w:type="spellStart"/>
@@ -3641,13 +3756,28 @@
           <w:i/>
           <w:lang w:val="en-US"/>
         </w:rPr>
-        <w:t>da7F85F3Fu</w:t>
-      </w:r>
-      <w:r>
-        <w:rPr>
-          <w:lang w:val="en-US"/>
-        </w:rPr>
-        <w:t xml:space="preserve">  - </w:t>
+        <w:t>da7F85F3</w:t>
+      </w:r>
+      <w:proofErr w:type="gramStart"/>
+      <w:r>
+        <w:rPr>
+          <w:i/>
+          <w:lang w:val="en-US"/>
+        </w:rPr>
+        <w:t>Fu</w:t>
+      </w:r>
+      <w:r>
+        <w:rPr>
+          <w:lang w:val="en-US"/>
+        </w:rPr>
+        <w:t xml:space="preserve">  -</w:t>
+      </w:r>
+      <w:proofErr w:type="gramEnd"/>
+      <w:r>
+        <w:rPr>
+          <w:lang w:val="en-US"/>
+        </w:rPr>
+        <w:t xml:space="preserve"> </w:t>
       </w:r>
       <w:r>
         <w:rPr>
@@ -4018,6 +4148,7 @@
         <w:t xml:space="preserve">The first character of each metadata value </w:t>
       </w:r>
       <w:proofErr w:type="spellStart"/>
+      <w:proofErr w:type="gramStart"/>
       <w:r>
         <w:rPr>
           <w:iCs/>
@@ -4031,7 +4162,15 @@
           <w:iCs/>
           <w:lang w:val="en-US"/>
         </w:rPr>
-        <w:t xml:space="preserve">[0] identifies the type of metadata. </w:t>
+        <w:t>[</w:t>
+      </w:r>
+      <w:proofErr w:type="gramEnd"/>
+      <w:r>
+        <w:rPr>
+          <w:iCs/>
+          <w:lang w:val="en-US"/>
+        </w:rPr>
+        <w:t xml:space="preserve">0] identifies the type of metadata. </w:t>
       </w:r>
     </w:p>
     <w:p>
@@ -4236,8 +4375,6 @@
           <w:lang w:val="en-US"/>
         </w:rPr>
       </w:pPr>
-      <w:bookmarkStart w:id="2" w:name="_GoBack"/>
-      <w:bookmarkEnd w:id="2"/>
     </w:p>
     <w:p>
       <w:pPr>
@@ -4653,7 +4790,21 @@
         <w:rPr>
           <w:lang w:val="it-IT"/>
         </w:rPr>
-        <w:t>Pda7F85F3Fu;ba4BA99F0p,10,288</w:t>
+        <w:t>Pda7F85F3</w:t>
+      </w:r>
+      <w:proofErr w:type="gramStart"/>
+      <w:r>
+        <w:rPr>
+          <w:lang w:val="it-IT"/>
+        </w:rPr>
+        <w:t>Fu;ba</w:t>
+      </w:r>
+      <w:proofErr w:type="gramEnd"/>
+      <w:r>
+        <w:rPr>
+          <w:lang w:val="it-IT"/>
+        </w:rPr>
+        <w:t>4BA99F0p,10,288</w:t>
       </w:r>
     </w:p>
     <w:p>
@@ -4723,6 +4874,7 @@
         <w:rPr>
           <w:lang w:val="en-US"/>
         </w:rPr>
+        <w:lastRenderedPageBreak/>
         <w:t>Status</w:t>
       </w:r>
       <w:r>
@@ -5054,7 +5206,7 @@
         </mc:Choice>
         <mc:Fallback>
           <w:pict>
-            <v:rect w14:anchorId="6DED00D0" id="Rechthoek 15" o:spid="_x0000_s1026" style="position:absolute;margin-left:-29.25pt;margin-top:-35.4pt;width:510.65pt;height:36.45pt;z-index:251667456;visibility:visible;mso-wrap-style:square;mso-height-percent:0;mso-wrap-distance-left:9pt;mso-wrap-distance-top:0;mso-wrap-distance-right:9pt;mso-wrap-distance-bottom:0;mso-position-horizontal:absolute;mso-position-horizontal-relative:text;mso-position-vertical:absolute;mso-position-vertical-relative:text;mso-height-percent:0;mso-height-relative:margin;v-text-anchor:middle" o:gfxdata="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" fillcolor="#358ed7" stroked="f" strokeweight="2pt">
+            <v:rect w14:anchorId="6DED00D0" id="Rechthoek 15" o:spid="_x0000_s1026" style="position:absolute;margin-left:-29.25pt;margin-top:-35.4pt;width:510.65pt;height:36.45pt;z-index:251667456;visibility:visible;mso-wrap-style:square;mso-height-percent:0;mso-wrap-distance-left:9pt;mso-wrap-distance-top:0;mso-wrap-distance-right:9pt;mso-wrap-distance-bottom:0;mso-position-horizontal:absolute;mso-position-horizontal-relative:text;mso-position-vertical:absolute;mso-position-vertical-relative:text;mso-height-percent:0;mso-height-relative:margin;v-text-anchor:middle" o:gfxdata="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" fillcolor="#358ed7" stroked="f" strokeweight="2pt">
               <v:textbox>
                 <w:txbxContent>
                   <w:p>
@@ -5210,7 +5362,7 @@
         </mc:Choice>
         <mc:Fallback>
           <w:pict>
-            <v:rect w14:anchorId="5090113E" id="Rechthoek 5" o:spid="_x0000_s1027" style="position:absolute;margin-left:-12.35pt;margin-top:-35.8pt;width:510.7pt;height:36.45pt;z-index:251663360;visibility:visible;mso-wrap-style:square;mso-height-percent:0;mso-wrap-distance-left:9pt;mso-wrap-distance-top:0;mso-wrap-distance-right:9pt;mso-wrap-distance-bottom:0;mso-position-horizontal:absolute;mso-position-horizontal-relative:text;mso-position-vertical:absolute;mso-position-vertical-relative:text;mso-height-percent:0;mso-height-relative:margin;v-text-anchor:middle" o:gfxdata="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" fillcolor="#358ed7" stroked="f" strokeweight="2pt">
+            <v:rect w14:anchorId="5090113E" id="Rechthoek 5" o:spid="_x0000_s1027" style="position:absolute;margin-left:-12.35pt;margin-top:-35.8pt;width:510.7pt;height:36.45pt;z-index:251663360;visibility:visible;mso-wrap-style:square;mso-height-percent:0;mso-wrap-distance-left:9pt;mso-wrap-distance-top:0;mso-wrap-distance-right:9pt;mso-wrap-distance-bottom:0;mso-position-horizontal:absolute;mso-position-horizontal-relative:text;mso-position-vertical:absolute;mso-position-vertical-relative:text;mso-height-percent:0;mso-height-relative:margin;v-text-anchor:middle" o:gfxdata="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" fillcolor="#358ed7" stroked="f" strokeweight="2pt">
               <v:textbox>
                 <w:txbxContent>
                   <w:p>
@@ -10288,7 +10440,7 @@
   <w:font w:name="Symbol">
     <w:panose1 w:val="05050102010706020507"/>
     <w:charset w:val="02"/>
-    <w:family w:val="roman"/>
+    <w:family w:val="decorative"/>
     <w:pitch w:val="variable"/>
     <w:sig w:usb0="00000000" w:usb1="10000000" w:usb2="00000000" w:usb3="00000000" w:csb0="80000000" w:csb1="00000000"/>
   </w:font>
@@ -10297,14 +10449,14 @@
     <w:charset w:val="00"/>
     <w:family w:val="roman"/>
     <w:pitch w:val="variable"/>
-    <w:sig w:usb0="E0002AFF" w:usb1="C0007843" w:usb2="00000009" w:usb3="00000000" w:csb0="000001FF" w:csb1="00000000"/>
+    <w:sig w:usb0="E0002EFF" w:usb1="C000785B" w:usb2="00000009" w:usb3="00000000" w:csb0="000001FF" w:csb1="00000000"/>
   </w:font>
   <w:font w:name="Calibri">
     <w:panose1 w:val="020F0502020204030204"/>
     <w:charset w:val="00"/>
     <w:family w:val="swiss"/>
     <w:pitch w:val="variable"/>
-    <w:sig w:usb0="E00002FF" w:usb1="4000ACFF" w:usb2="00000001" w:usb3="00000000" w:csb0="0000019F" w:csb1="00000000"/>
+    <w:sig w:usb0="E0002AFF" w:usb1="C000ACFF" w:usb2="00000009" w:usb3="00000000" w:csb0="000001FF" w:csb1="00000000"/>
   </w:font>
   <w:font w:name="Courier New">
     <w:panose1 w:val="02070309020205020404"/>
@@ -10316,12 +10468,13 @@
   <w:font w:name="Wingdings">
     <w:panose1 w:val="05000000000000000000"/>
     <w:charset w:val="02"/>
-    <w:family w:val="auto"/>
+    <w:family w:val="decorative"/>
     <w:pitch w:val="variable"/>
     <w:sig w:usb0="00000000" w:usb1="10000000" w:usb2="00000000" w:usb3="00000000" w:csb0="80000000" w:csb1="00000000"/>
   </w:font>
   <w:font w:name="HelveticaNeueLT Com 45 Lt">
     <w:altName w:val="Arial"/>
+    <w:panose1 w:val="020B0604020202020204"/>
     <w:charset w:val="00"/>
     <w:family w:val="swiss"/>
     <w:pitch w:val="variable"/>
@@ -10336,6 +10489,7 @@
   </w:font>
   <w:font w:name="HelveticaNeueLT Com 65 Md">
     <w:altName w:val="Arial"/>
+    <w:panose1 w:val="020B0604020202020204"/>
     <w:charset w:val="00"/>
     <w:family w:val="swiss"/>
     <w:pitch w:val="variable"/>
@@ -10346,7 +10500,7 @@
     <w:charset w:val="00"/>
     <w:family w:val="roman"/>
     <w:pitch w:val="variable"/>
-    <w:sig w:usb0="A00002EF" w:usb1="4000004B" w:usb2="00000000" w:usb3="00000000" w:csb0="0000009F" w:csb1="00000000"/>
+    <w:sig w:usb0="E00002FF" w:usb1="400004FF" w:usb2="00000000" w:usb3="00000000" w:csb0="0000019F" w:csb1="00000000"/>
   </w:font>
   <w:font w:name="Tahoma">
     <w:panose1 w:val="020B0604030504040204"/>
@@ -10357,6 +10511,7 @@
   </w:font>
   <w:font w:name="HelveticaNeueLT Com 37 ThCn">
     <w:altName w:val="Arial"/>
+    <w:panose1 w:val="020B0604020202020204"/>
     <w:charset w:val="00"/>
     <w:family w:val="swiss"/>
     <w:pitch w:val="variable"/>
@@ -10364,6 +10519,7 @@
   </w:font>
   <w:font w:name="HelveticaNeueLT Com 67 MdCn">
     <w:altName w:val="Arial"/>
+    <w:panose1 w:val="020B0604020202020204"/>
     <w:charset w:val="00"/>
     <w:family w:val="swiss"/>
     <w:pitch w:val="variable"/>
@@ -10371,6 +10527,7 @@
   </w:font>
   <w:font w:name="Roboto">
     <w:altName w:val="Times New Roman"/>
+    <w:panose1 w:val="020B0604020202020204"/>
     <w:charset w:val="00"/>
     <w:family w:val="auto"/>
     <w:pitch w:val="variable"/>
@@ -10381,7 +10538,7 @@
     <w:charset w:val="00"/>
     <w:family w:val="swiss"/>
     <w:pitch w:val="variable"/>
-    <w:sig w:usb0="A00002EF" w:usb1="4000207B" w:usb2="00000000" w:usb3="00000000" w:csb0="0000009F" w:csb1="00000000"/>
+    <w:sig w:usb0="E0002AFF" w:usb1="C000247B" w:usb2="00000009" w:usb3="00000000" w:csb0="000001FF" w:csb1="00000000"/>
   </w:font>
 </w:fonts>
 </file>
@@ -10406,7 +10563,9 @@
     <w:rsid w:val="000A2110"/>
     <w:rsid w:val="001A5A04"/>
     <w:rsid w:val="001B6C5E"/>
+    <w:rsid w:val="002A0325"/>
     <w:rsid w:val="002D6EE5"/>
+    <w:rsid w:val="00494C84"/>
     <w:rsid w:val="005B36A8"/>
     <w:rsid w:val="005C6E73"/>
     <w:rsid w:val="006439E2"/>
@@ -10443,7 +10602,7 @@
   </m:mathPr>
   <w:themeFontLang w:val="nl-NL"/>
   <w:clrSchemeMapping w:bg1="light1" w:t1="dark1" w:bg2="light2" w:t2="dark2" w:accent1="accent1" w:accent2="accent2" w:accent3="accent3" w:accent4="accent4" w:accent5="accent5" w:accent6="accent6" w:hyperlink="hyperlink" w:followedHyperlink="followedHyperlink"/>
-  <w:decimalSymbol w:val="."/>
+  <w:decimalSymbol w:val=","/>
   <w:listSeparator w:val=","/>
 </w:settings>
 </file>
@@ -11186,7 +11345,7 @@
 </file>
 
 <file path=customXml/itemProps1.xml><?xml version="1.0" encoding="utf-8"?>
-<ds:datastoreItem xmlns:ds="http://schemas.openxmlformats.org/officeDocument/2006/customXml" ds:itemID="{6A987DB6-746A-4AB1-A53B-F957E4DCD44F}">
+<ds:datastoreItem xmlns:ds="http://schemas.openxmlformats.org/officeDocument/2006/customXml" ds:itemID="{9069E6B0-E0D2-CE4B-BD88-D7FF25900637}">
   <ds:schemaRefs>
     <ds:schemaRef ds:uri="http://schemas.openxmlformats.org/officeDocument/2006/bibliography"/>
   </ds:schemaRefs>

</xml_diff>